<commit_message>
Fixed Table 1 to have more sophistication. Reworded references advice.
</commit_message>
<xml_diff>
--- a/Word/SIGCHIProceedingsFormat.docx
+++ b/Word/SIGCHIProceedingsFormat.docx
@@ -43,23 +43,24 @@
               <w:pStyle w:val="AuthorName"/>
             </w:pPr>
             <w:r>
-              <w:t>LEAVE ANONYMOUS</w:t>
+              <w:t>Leave</w:t>
+            </w:r>
+            <w:r>
+              <w:t xml:space="preserve"> </w:t>
+            </w:r>
+            <w:r>
+              <w:t>Anonymous</w:t>
             </w:r>
           </w:p>
           <w:p>
             <w:pPr>
               <w:pStyle w:val="AuthorAffiliation"/>
             </w:pPr>
-            <w:proofErr w:type="gramStart"/>
             <w:r>
-              <w:t>f</w:t>
+              <w:t>For S</w:t>
             </w:r>
             <w:r>
-              <w:t>or</w:t>
-            </w:r>
-            <w:proofErr w:type="gramEnd"/>
-            <w:r>
-              <w:t xml:space="preserve"> submission</w:t>
+              <w:t>ubmission</w:t>
             </w:r>
           </w:p>
           <w:p>
@@ -934,13 +935,16 @@
         <w:pStyle w:val="Heading1"/>
       </w:pPr>
       <w:r>
+        <w:t>TYPESET TEXT</w:t>
+      </w:r>
+    </w:p>
+    <w:p>
+      <w:r>
+        <w:t xml:space="preserve">The styles contained in this document have been modified </w:t>
+      </w:r>
+      <w:r>
         <w:lastRenderedPageBreak/>
-        <w:t>TYPESET TEXT</w:t>
-      </w:r>
-    </w:p>
-    <w:p>
-      <w:r>
-        <w:t xml:space="preserve">The styles contained in this document have been modified from the default styles to reflect ACM formatting conventions. For example, content paragraphs </w:t>
+        <w:t xml:space="preserve">from the default styles to reflect ACM formatting conventions. For example, content paragraphs </w:t>
       </w:r>
       <w:r>
         <w:t xml:space="preserve">like this one </w:t>
@@ -1909,26 +1913,14 @@
                             <w:r>
                               <w:t xml:space="preserve">Figure </w:t>
                             </w:r>
-                            <w:proofErr w:type="gramEnd"/>
-                            <w:r>
-                              <w:fldChar w:fldCharType="begin"/>
-                            </w:r>
-                            <w:r>
-                              <w:instrText xml:space="preserve"> SEQ Figure \* ARABIC </w:instrText>
-                            </w:r>
-                            <w:r>
-                              <w:fldChar w:fldCharType="separate"/>
-                            </w:r>
-                            <w:r>
-                              <w:rPr>
-                                <w:noProof/>
-                              </w:rPr>
-                              <w:t>1</w:t>
-                            </w:r>
-                            <w:r>
-                              <w:fldChar w:fldCharType="end"/>
-                            </w:r>
-                            <w:proofErr w:type="gramStart"/>
+                            <w:fldSimple w:instr=" SEQ Figure \* ARABIC ">
+                              <w:r>
+                                <w:rPr>
+                                  <w:noProof/>
+                                </w:rPr>
+                                <w:t>1</w:t>
+                              </w:r>
+                            </w:fldSimple>
                             <w:r>
                               <w:t>.</w:t>
                             </w:r>
@@ -1993,7 +1985,7 @@
                                     <pic:cNvPicPr/>
                                   </pic:nvPicPr>
                                   <pic:blipFill>
-                                    <a:blip r:embed="rId11">
+                                    <a:blip r:embed="rId12">
                                       <a:extLst>
                                         <a:ext uri="{28A0092B-C50C-407E-A947-70E740481C1C}">
                                           <a14:useLocalDpi xmlns:a14="http://schemas.microsoft.com/office/drawing/2010/main" val="0"/>
@@ -2078,7 +2070,14 @@
         <w:rPr>
           <w:color w:val="000000"/>
         </w:rPr>
-        <w:t>Papers and notes may use color figures, which are included in the page limit; the figures must be usable when printed in black</w:t>
+        <w:t xml:space="preserve">Papers and notes may use color figures, which are included in the page limit; the </w:t>
+      </w:r>
+      <w:r>
+        <w:rPr>
+          <w:color w:val="000000"/>
+        </w:rPr>
+        <w:lastRenderedPageBreak/>
+        <w:t>figures must be usable when printed in black</w:t>
       </w:r>
       <w:r>
         <w:rPr>
@@ -2163,16 +2162,16 @@
         <mc:AlternateContent>
           <mc:Choice Requires="wps">
             <w:drawing>
-              <wp:anchor distT="0" distB="0" distL="114300" distR="114300" simplePos="0" relativeHeight="251661824" behindDoc="0" locked="1" layoutInCell="1" allowOverlap="0" wp14:anchorId="2E110DD3" wp14:editId="5A8B5E12">
+              <wp:anchor distT="0" distB="0" distL="114300" distR="114300" simplePos="0" relativeHeight="251661824" behindDoc="0" locked="1" layoutInCell="1" allowOverlap="0" wp14:anchorId="2E110DD3" wp14:editId="54648C39">
                 <wp:simplePos x="0" y="0"/>
                 <wp:positionH relativeFrom="column">
-                  <wp:posOffset>0</wp:posOffset>
+                  <wp:posOffset>8255</wp:posOffset>
                 </wp:positionH>
                 <wp:positionV relativeFrom="margin">
-                  <wp:align>bottom</wp:align>
+                  <wp:posOffset>6357620</wp:posOffset>
                 </wp:positionV>
-                <wp:extent cx="3158067" cy="1955800"/>
-                <wp:effectExtent l="0" t="0" r="0" b="0"/>
+                <wp:extent cx="3157855" cy="2176145"/>
+                <wp:effectExtent l="0" t="0" r="0" b="8255"/>
                 <wp:wrapSquare wrapText="bothSides"/>
                 <wp:docPr id="8" name="Text Box 8"/>
                 <wp:cNvGraphicFramePr/>
@@ -2183,7 +2182,7 @@
                       <wps:spPr>
                         <a:xfrm>
                           <a:off x="0" y="0"/>
-                          <a:ext cx="3158067" cy="1955800"/>
+                          <a:ext cx="3157855" cy="2176145"/>
                         </a:xfrm>
                         <a:prstGeom prst="rect">
                           <a:avLst/>
@@ -2232,6 +2231,59 @@
                             <w:tr>
                               <w:trPr>
                                 <w:cnfStyle w:val="100000000000" w:firstRow="1" w:lastRow="0" w:firstColumn="0" w:lastColumn="0" w:oddVBand="0" w:evenVBand="0" w:oddHBand="0" w:evenHBand="0" w:firstRowFirstColumn="0" w:firstRowLastColumn="0" w:lastRowFirstColumn="0" w:lastRowLastColumn="0"/>
+                                <w:tblHeader/>
+                              </w:trPr>
+                              <w:tc>
+                                <w:tcPr>
+                                  <w:cnfStyle w:val="001000000000" w:firstRow="0" w:lastRow="0" w:firstColumn="1" w:lastColumn="0" w:oddVBand="0" w:evenVBand="0" w:oddHBand="0" w:evenHBand="0" w:firstRowFirstColumn="0" w:firstRowLastColumn="0" w:lastRowFirstColumn="0" w:lastRowLastColumn="0"/>
+                                  <w:tcW w:w="1008" w:type="dxa"/>
+                                  <w:tcBorders>
+                                    <w:bottom w:val="none" w:sz="0" w:space="0" w:color="auto"/>
+                                    <w:right w:val="none" w:sz="0" w:space="0" w:color="auto"/>
+                                  </w:tcBorders>
+                                </w:tcPr>
+                                <w:p>
+                                  <w:pPr>
+                                    <w:pStyle w:val="TableText"/>
+                                  </w:pPr>
+                                </w:p>
+                              </w:tc>
+                              <w:tc>
+                                <w:tcPr>
+                                  <w:tcW w:w="1008" w:type="dxa"/>
+                                  <w:tcBorders>
+                                    <w:left w:val="nil"/>
+                                    <w:bottom w:val="none" w:sz="0" w:space="0" w:color="auto"/>
+                                  </w:tcBorders>
+                                </w:tcPr>
+                                <w:p>
+                                  <w:pPr>
+                                    <w:pStyle w:val="TableText"/>
+                                    <w:cnfStyle w:val="100000000000" w:firstRow="1" w:lastRow="0" w:firstColumn="0" w:lastColumn="0" w:oddVBand="0" w:evenVBand="0" w:oddHBand="0" w:evenHBand="0" w:firstRowFirstColumn="0" w:firstRowLastColumn="0" w:lastRowFirstColumn="0" w:lastRowLastColumn="0"/>
+                                  </w:pPr>
+                                </w:p>
+                              </w:tc>
+                              <w:tc>
+                                <w:tcPr>
+                                  <w:tcW w:w="2016" w:type="dxa"/>
+                                  <w:gridSpan w:val="2"/>
+                                </w:tcPr>
+                                <w:p>
+                                  <w:pPr>
+                                    <w:pStyle w:val="TableText"/>
+                                    <w:jc w:val="center"/>
+                                    <w:cnfStyle w:val="100000000000" w:firstRow="1" w:lastRow="0" w:firstColumn="0" w:lastColumn="0" w:oddVBand="0" w:evenVBand="0" w:oddHBand="0" w:evenHBand="0" w:firstRowFirstColumn="0" w:firstRowLastColumn="0" w:lastRowFirstColumn="0" w:lastRowLastColumn="0"/>
+                                  </w:pPr>
+                                  <w:r>
+                                    <w:t>Test conditions</w:t>
+                                  </w:r>
+                                </w:p>
+                              </w:tc>
+                            </w:tr>
+                            <w:tr>
+                              <w:trPr>
+                                <w:cnfStyle w:val="100000000000" w:firstRow="1" w:lastRow="0" w:firstColumn="0" w:lastColumn="0" w:oddVBand="0" w:evenVBand="0" w:oddHBand="0" w:evenHBand="0" w:firstRowFirstColumn="0" w:firstRowLastColumn="0" w:lastRowFirstColumn="0" w:lastRowLastColumn="0"/>
+                                <w:tblHeader/>
                               </w:trPr>
                               <w:tc>
                                 <w:tcPr>
@@ -2264,6 +2316,9 @@
                               <w:tc>
                                 <w:tcPr>
                                   <w:tcW w:w="1008" w:type="dxa"/>
+                                  <w:tcBorders>
+                                    <w:top w:val="single" w:sz="8" w:space="0" w:color="CBCBCB"/>
+                                  </w:tcBorders>
                                 </w:tcPr>
                                 <w:p>
                                   <w:pPr>
@@ -2278,6 +2333,9 @@
                               <w:tc>
                                 <w:tcPr>
                                   <w:tcW w:w="1008" w:type="dxa"/>
+                                  <w:tcBorders>
+                                    <w:top w:val="single" w:sz="8" w:space="0" w:color="CBCBCB"/>
+                                  </w:tcBorders>
                                 </w:tcPr>
                                 <w:p>
                                   <w:pPr>
@@ -2553,26 +2611,14 @@
                             <w:r>
                               <w:t xml:space="preserve">Table </w:t>
                             </w:r>
-                            <w:proofErr w:type="gramEnd"/>
-                            <w:r>
-                              <w:fldChar w:fldCharType="begin"/>
-                            </w:r>
-                            <w:r>
-                              <w:instrText xml:space="preserve"> SEQ Table \* ARABIC </w:instrText>
-                            </w:r>
-                            <w:r>
-                              <w:fldChar w:fldCharType="separate"/>
-                            </w:r>
-                            <w:r>
-                              <w:rPr>
-                                <w:noProof/>
-                              </w:rPr>
-                              <w:t>1</w:t>
-                            </w:r>
-                            <w:r>
-                              <w:fldChar w:fldCharType="end"/>
-                            </w:r>
-                            <w:proofErr w:type="gramStart"/>
+                            <w:fldSimple w:instr=" SEQ Table \* ARABIC ">
+                              <w:r>
+                                <w:rPr>
+                                  <w:noProof/>
+                                </w:rPr>
+                                <w:t>1</w:t>
+                              </w:r>
+                            </w:fldSimple>
                             <w:r>
                               <w:t>.</w:t>
                             </w:r>
@@ -2601,12 +2647,19 @@
                     </wps:wsp>
                   </a:graphicData>
                 </a:graphic>
+                <wp14:sizeRelV relativeFrom="margin">
+                  <wp14:pctHeight>0</wp14:pctHeight>
+                </wp14:sizeRelV>
               </wp:anchor>
             </w:drawing>
           </mc:Choice>
           <mc:Fallback>
             <w:pict>
-              <v:shape id="Text Box 8" o:spid="_x0000_s1028" type="#_x0000_t202" style="position:absolute;left:0;text-align:left;margin-left:0;margin-top:0;width:248.65pt;height:154pt;z-index:251661824;visibility:visible;mso-wrap-style:square;mso-wrap-distance-left:9pt;mso-wrap-distance-top:0;mso-wrap-distance-right:9pt;mso-wrap-distance-bottom:0;mso-position-horizontal:absolute;mso-position-horizontal-relative:text;mso-position-vertical:bottom;mso-position-vertical-relative:margin;v-text-anchor:top" o:gfxdata="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" o:allowoverlap="f" filled="f" stroked="f">
+              <v:shapetype id="_x0000_t202" coordsize="21600,21600" o:spt="202" path="m0,0l0,21600,21600,21600,21600,0xe">
+                <v:stroke joinstyle="miter"/>
+                <v:path gradientshapeok="t" o:connecttype="rect"/>
+              </v:shapetype>
+              <v:shape id="Text Box 8" o:spid="_x0000_s1028" type="#_x0000_t202" style="position:absolute;left:0;text-align:left;margin-left:.65pt;margin-top:500.6pt;width:248.65pt;height:171.35pt;z-index:251661824;visibility:visible;mso-wrap-style:square;mso-height-percent:0;mso-wrap-distance-left:9pt;mso-wrap-distance-top:0;mso-wrap-distance-right:9pt;mso-wrap-distance-bottom:0;mso-position-horizontal:absolute;mso-position-horizontal-relative:text;mso-position-vertical:absolute;mso-position-vertical-relative:margin;mso-height-percent:0;mso-height-relative:margin;v-text-anchor:top" o:gfxdata="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" o:allowoverlap="f" filled="f" stroked="f">
                 <v:textbox>
                   <w:txbxContent>
                     <w:tbl>
@@ -2626,6 +2679,59 @@
                       <w:tr>
                         <w:trPr>
                           <w:cnfStyle w:val="100000000000" w:firstRow="1" w:lastRow="0" w:firstColumn="0" w:lastColumn="0" w:oddVBand="0" w:evenVBand="0" w:oddHBand="0" w:evenHBand="0" w:firstRowFirstColumn="0" w:firstRowLastColumn="0" w:lastRowFirstColumn="0" w:lastRowLastColumn="0"/>
+                          <w:tblHeader/>
+                        </w:trPr>
+                        <w:tc>
+                          <w:tcPr>
+                            <w:cnfStyle w:val="001000000000" w:firstRow="0" w:lastRow="0" w:firstColumn="1" w:lastColumn="0" w:oddVBand="0" w:evenVBand="0" w:oddHBand="0" w:evenHBand="0" w:firstRowFirstColumn="0" w:firstRowLastColumn="0" w:lastRowFirstColumn="0" w:lastRowLastColumn="0"/>
+                            <w:tcW w:w="1008" w:type="dxa"/>
+                            <w:tcBorders>
+                              <w:bottom w:val="none" w:sz="0" w:space="0" w:color="auto"/>
+                              <w:right w:val="none" w:sz="0" w:space="0" w:color="auto"/>
+                            </w:tcBorders>
+                          </w:tcPr>
+                          <w:p>
+                            <w:pPr>
+                              <w:pStyle w:val="TableText"/>
+                            </w:pPr>
+                          </w:p>
+                        </w:tc>
+                        <w:tc>
+                          <w:tcPr>
+                            <w:tcW w:w="1008" w:type="dxa"/>
+                            <w:tcBorders>
+                              <w:left w:val="nil"/>
+                              <w:bottom w:val="none" w:sz="0" w:space="0" w:color="auto"/>
+                            </w:tcBorders>
+                          </w:tcPr>
+                          <w:p>
+                            <w:pPr>
+                              <w:pStyle w:val="TableText"/>
+                              <w:cnfStyle w:val="100000000000" w:firstRow="1" w:lastRow="0" w:firstColumn="0" w:lastColumn="0" w:oddVBand="0" w:evenVBand="0" w:oddHBand="0" w:evenHBand="0" w:firstRowFirstColumn="0" w:firstRowLastColumn="0" w:lastRowFirstColumn="0" w:lastRowLastColumn="0"/>
+                            </w:pPr>
+                          </w:p>
+                        </w:tc>
+                        <w:tc>
+                          <w:tcPr>
+                            <w:tcW w:w="2016" w:type="dxa"/>
+                            <w:gridSpan w:val="2"/>
+                          </w:tcPr>
+                          <w:p>
+                            <w:pPr>
+                              <w:pStyle w:val="TableText"/>
+                              <w:jc w:val="center"/>
+                              <w:cnfStyle w:val="100000000000" w:firstRow="1" w:lastRow="0" w:firstColumn="0" w:lastColumn="0" w:oddVBand="0" w:evenVBand="0" w:oddHBand="0" w:evenHBand="0" w:firstRowFirstColumn="0" w:firstRowLastColumn="0" w:lastRowFirstColumn="0" w:lastRowLastColumn="0"/>
+                            </w:pPr>
+                            <w:r>
+                              <w:t>Test conditions</w:t>
+                            </w:r>
+                          </w:p>
+                        </w:tc>
+                      </w:tr>
+                      <w:tr>
+                        <w:trPr>
+                          <w:cnfStyle w:val="100000000000" w:firstRow="1" w:lastRow="0" w:firstColumn="0" w:lastColumn="0" w:oddVBand="0" w:evenVBand="0" w:oddHBand="0" w:evenHBand="0" w:firstRowFirstColumn="0" w:firstRowLastColumn="0" w:lastRowFirstColumn="0" w:lastRowLastColumn="0"/>
+                          <w:tblHeader/>
                         </w:trPr>
                         <w:tc>
                           <w:tcPr>
@@ -2658,6 +2764,9 @@
                         <w:tc>
                           <w:tcPr>
                             <w:tcW w:w="1008" w:type="dxa"/>
+                            <w:tcBorders>
+                              <w:top w:val="single" w:sz="8" w:space="0" w:color="CBCBCB"/>
+                            </w:tcBorders>
                           </w:tcPr>
                           <w:p>
                             <w:pPr>
@@ -2672,6 +2781,9 @@
                         <w:tc>
                           <w:tcPr>
                             <w:tcW w:w="1008" w:type="dxa"/>
+                            <w:tcBorders>
+                              <w:top w:val="single" w:sz="8" w:space="0" w:color="CBCBCB"/>
+                            </w:tcBorders>
                           </w:tcPr>
                           <w:p>
                             <w:pPr>
@@ -2947,26 +3059,14 @@
                       <w:r>
                         <w:t xml:space="preserve">Table </w:t>
                       </w:r>
-                      <w:proofErr w:type="gramEnd"/>
-                      <w:r>
-                        <w:fldChar w:fldCharType="begin"/>
-                      </w:r>
-                      <w:r>
-                        <w:instrText xml:space="preserve"> SEQ Table \* ARABIC </w:instrText>
-                      </w:r>
-                      <w:r>
-                        <w:fldChar w:fldCharType="separate"/>
-                      </w:r>
-                      <w:r>
-                        <w:rPr>
-                          <w:noProof/>
-                        </w:rPr>
-                        <w:t>1</w:t>
-                      </w:r>
-                      <w:r>
-                        <w:fldChar w:fldCharType="end"/>
-                      </w:r>
-                      <w:proofErr w:type="gramStart"/>
+                      <w:fldSimple w:instr=" SEQ Table \* ARABIC ">
+                        <w:r>
+                          <w:rPr>
+                            <w:noProof/>
+                          </w:rPr>
+                          <w:t>1</w:t>
+                        </w:r>
+                      </w:fldSimple>
                       <w:r>
                         <w:t>.</w:t>
                       </w:r>
@@ -2999,13 +3099,22 @@
     </w:p>
     <w:p>
       <w:r>
-        <w:t xml:space="preserve">Quotes should be italicized. Short quotes </w:t>
+        <w:t xml:space="preserve">Quotes </w:t>
+      </w:r>
+      <w:r>
+        <w:t>may</w:t>
+      </w:r>
+      <w:r>
+        <w:t xml:space="preserve"> be italicized</w:t>
+      </w:r>
+      <w:r>
+        <w:t xml:space="preserve"> and “</w:t>
       </w:r>
       <w:r>
         <w:rPr>
           <w:i/>
         </w:rPr>
-        <w:t>“may be placed inline</w:t>
+        <w:t>placed inline</w:t>
       </w:r>
       <w:r>
         <w:rPr>
@@ -3027,22 +3136,22 @@
     </w:p>
     <w:p>
       <w:r>
-        <w:rPr>
-          <w:i/>
-        </w:rPr>
-        <w:t>Longer quotes may be placed in their own paragraph</w:t>
-      </w:r>
-      <w:r>
-        <w:rPr>
-          <w:i/>
-        </w:rPr>
-        <w:t xml:space="preserve"> and need not be in quotation marks</w:t>
-      </w:r>
-      <w:r>
-        <w:rPr>
-          <w:i/>
-        </w:rPr>
-        <w:t xml:space="preserve">. </w:t>
+        <w:t xml:space="preserve">Longer quotes, when </w:t>
+      </w:r>
+      <w:r>
+        <w:t>placed in their own paragraph</w:t>
+      </w:r>
+      <w:r>
+        <w:t xml:space="preserve">, </w:t>
+      </w:r>
+      <w:r>
+        <w:t xml:space="preserve">need not be </w:t>
+      </w:r>
+      <w:r>
+        <w:t xml:space="preserve">italicized or </w:t>
+      </w:r>
+      <w:r>
+        <w:t xml:space="preserve">in quotation marks. </w:t>
       </w:r>
       <w:proofErr w:type="gramStart"/>
       <w:r>
@@ -3050,9 +3159,6 @@
       </w:r>
       <w:proofErr w:type="gramEnd"/>
       <w:r>
-        <w:rPr>
-          <w:i/>
-        </w:rPr>
         <w:t xml:space="preserve"> </w:t>
       </w:r>
     </w:p>
@@ -3106,7 +3212,12 @@
         <w:pStyle w:val="Bullet"/>
       </w:pPr>
       <w:r>
-        <w:t>Explain all acronyms the first time they are used in your text—e.g., “Digital Signal Processing (DSP)”.</w:t>
+        <w:t>Explain all acronyms the first time they are used in your text—e.g., “Digit</w:t>
+      </w:r>
+      <w:bookmarkStart w:id="0" w:name="_GoBack"/>
+      <w:bookmarkEnd w:id="0"/>
+      <w:r>
+        <w:t>al Signal Processing (DSP)”.</w:t>
       </w:r>
     </w:p>
     <w:p>
@@ -3122,11 +3233,11 @@
         <w:pStyle w:val="Bullet"/>
       </w:pPr>
       <w:r>
-        <w:t xml:space="preserve">Explain “insider” comments. Ensure that your whole audience understands any reference whose meaning you </w:t>
+        <w:t xml:space="preserve">Explain “insider” comments. Ensure that your whole </w:t>
       </w:r>
       <w:r>
         <w:lastRenderedPageBreak/>
-        <w:t>do not describe (e.g., do not assume that everyone has used an Android phone, or a particular application).</w:t>
+        <w:t>audience understands any reference whose meaning you do not describe (e.g., do not assume that everyone has used an Android phone, or a particular application).</w:t>
       </w:r>
     </w:p>
     <w:p>
@@ -3310,7 +3421,7 @@
                                           </pic:cNvPicPr>
                                         </pic:nvPicPr>
                                         <pic:blipFill>
-                                          <a:blip r:embed="rId12">
+                                          <a:blip r:embed="rId13">
                                             <a:extLst>
                                               <a:ext uri="{28A0092B-C50C-407E-A947-70E740481C1C}">
                                                 <a14:useLocalDpi xmlns:a14="http://schemas.microsoft.com/office/drawing/2010/main" val="0"/>
@@ -3433,7 +3544,7 @@
                                     </pic:cNvPicPr>
                                   </pic:nvPicPr>
                                   <pic:blipFill>
-                                    <a:blip r:embed="rId12">
+                                    <a:blip r:embed="rId14">
                                       <a:extLst>
                                         <a:ext uri="{28A0092B-C50C-407E-A947-70E740481C1C}">
                                           <a14:useLocalDpi xmlns:a14="http://schemas.microsoft.com/office/drawing/2010/main" val="0"/>
@@ -3623,7 +3734,7 @@
       <w:r>
         <w:t xml:space="preserve"> </w:t>
       </w:r>
-      <w:hyperlink r:id="rId13" w:history="1">
+      <w:hyperlink r:id="rId15" w:history="1">
         <w:r>
           <w:rPr>
             <w:rStyle w:val="Hyperlink"/>
@@ -3640,12 +3751,7 @@
         <w:pStyle w:val="Heading1"/>
       </w:pPr>
       <w:r>
-        <w:t>Page Numbering,</w:t>
-      </w:r>
-      <w:bookmarkStart w:id="0" w:name="_GoBack"/>
-      <w:bookmarkEnd w:id="0"/>
-      <w:r>
-        <w:t xml:space="preserve"> Headers</w:t>
+        <w:t>Page Numbering, Headers</w:t>
       </w:r>
       <w:r>
         <w:t>,</w:t>
@@ -3765,7 +3871,7 @@
           <w:color w:val="000000"/>
         </w:rPr>
       </w:pPr>
-      <w:hyperlink r:id="rId14" w:history="1">
+      <w:hyperlink r:id="rId16" w:history="1">
         <w:r>
           <w:rPr>
             <w:rStyle w:val="Hyperlink"/>
@@ -3860,6 +3966,7 @@
         <w:rPr>
           <w:color w:val="000000"/>
         </w:rPr>
+        <w:lastRenderedPageBreak/>
         <w:t>“</w:t>
       </w:r>
       <w:r>
@@ -4044,11 +4151,7 @@
         <w:t xml:space="preserve"> </w:t>
       </w:r>
       <w:r>
-        <w:t xml:space="preserve">Please consider what the </w:t>
-      </w:r>
-      <w:r>
-        <w:lastRenderedPageBreak/>
-        <w:t>reader will learn from your submission, and how they will find your work useful</w:t>
+        <w:t>Please consider what the reader will learn from your submission, and how they will find your work useful</w:t>
       </w:r>
       <w:r>
         <w:t xml:space="preserve">. </w:t>
@@ -4249,7 +4352,7 @@
       <w:r>
         <w:t xml:space="preserve">References should be in ACM citation format: </w:t>
       </w:r>
-      <w:hyperlink r:id="rId15" w:history="1">
+      <w:hyperlink r:id="rId17" w:history="1">
         <w:r>
           <w:rPr>
             <w:rStyle w:val="Hyperlink"/>
@@ -4638,10 +4741,23 @@
         <w:t xml:space="preserve">or URL </w:t>
       </w:r>
       <w:r>
-        <w:t xml:space="preserve">links are optional but encouraged. </w:t>
+        <w:t>links</w:t>
+      </w:r>
+      <w:r>
+        <w:t xml:space="preserve">, and </w:t>
+      </w:r>
+      <w:r>
+        <w:lastRenderedPageBreak/>
+        <w:t>authors’ full first names,</w:t>
+      </w:r>
+      <w:r>
+        <w:t xml:space="preserve"> are optional but encouraged. </w:t>
       </w:r>
       <w:r>
         <w:t xml:space="preserve"> </w:t>
+      </w:r>
+      <w:r>
+        <w:t xml:space="preserve">Do your best! Your paper won’t get rejected for not having DOI links or authors’ first names. </w:t>
       </w:r>
       <w:r>
         <w:t xml:space="preserve">Note that the </w:t>
@@ -4703,11 +4819,7 @@
         <w:t xml:space="preserve"> 2014</w:t>
       </w:r>
       <w:r>
-        <w:t xml:space="preserve">). Retrieved </w:t>
-      </w:r>
-      <w:r>
-        <w:lastRenderedPageBreak/>
-        <w:t>February 2, 2014 from</w:t>
+        <w:t>). Retrieved February 2, 2014 from</w:t>
       </w:r>
       <w:r>
         <w:t xml:space="preserve"> https://twitter.com/_CHINOSAUR/status/461864317415989248</w:t>
@@ -4727,7 +4839,7 @@
       <w:r>
         <w:t xml:space="preserve">Retrieved August 22, 2014 from </w:t>
       </w:r>
-      <w:hyperlink r:id="rId16" w:history="1">
+      <w:hyperlink r:id="rId18" w:history="1">
         <w:r>
           <w:rPr>
             <w:rStyle w:val="Hyperlink"/>
@@ -4825,7 +4937,7 @@
       <w:r>
         <w:t xml:space="preserve">, Vicki Hanson. 2014. Accessible Writing Guide. Retrieved August 22, 2014 from </w:t>
       </w:r>
-      <w:hyperlink r:id="rId17" w:history="1">
+      <w:hyperlink r:id="rId19" w:history="1">
         <w:r>
           <w:rPr>
             <w:rStyle w:val="Hyperlink"/>
@@ -4909,7 +5021,7 @@
       <w:r>
         <w:t xml:space="preserve">. 18, 4 (April 2014), 765-766. </w:t>
       </w:r>
-      <w:hyperlink r:id="rId18" w:history="1">
+      <w:hyperlink r:id="rId20" w:history="1">
         <w:r>
           <w:rPr>
             <w:rStyle w:val="Hyperlink"/>
@@ -4972,7 +5084,7 @@
       <w:r>
         <w:t xml:space="preserve"> </w:t>
       </w:r>
-      <w:hyperlink r:id="rId19" w:history="1">
+      <w:hyperlink r:id="rId21" w:history="1">
         <w:r>
           <w:rPr>
             <w:rStyle w:val="Hyperlink"/>
@@ -5004,7 +5116,7 @@
       <w:r>
         <w:t xml:space="preserve"> Style. Video. (15 July 2012.). Retrieved August 22, 2014 from </w:t>
       </w:r>
-      <w:hyperlink r:id="rId20" w:history="1">
+      <w:hyperlink r:id="rId22" w:history="1">
         <w:r>
           <w:rPr>
             <w:rStyle w:val="Hyperlink"/>
@@ -5115,7 +5227,7 @@
     <w:p>
       <w:pPr>
         <w:sectPr>
-          <w:headerReference w:type="even" r:id="rId21"/>
+          <w:headerReference w:type="even" r:id="rId23"/>
           <w:type w:val="continuous"/>
           <w:pgSz w:w="12240" w:h="15840" w:code="1"/>
           <w:pgMar w:top="1080" w:right="1080" w:bottom="1440" w:left="1080" w:header="720" w:footer="720" w:gutter="0"/>
@@ -5142,6 +5254,7 @@
         <w:rPr>
           <w:b/>
         </w:rPr>
+        <w:lastRenderedPageBreak/>
         <w:t>Columns on the last page should be of approximately equal length. Remove this line before submission.</w:t>
       </w:r>
     </w:p>
@@ -8802,7 +8915,7 @@
 </file>
 
 <file path=customXml/itemProps1.xml><?xml version="1.0" encoding="utf-8"?>
-<ds:datastoreItem xmlns:ds="http://schemas.openxmlformats.org/officeDocument/2006/customXml" ds:itemID="{A1590362-85F0-DB4E-8C2A-844B67EC1BB1}">
+<ds:datastoreItem xmlns:ds="http://schemas.openxmlformats.org/officeDocument/2006/customXml" ds:itemID="{E7B41E34-31AC-1642-8C86-BC00A87BC42D}">
   <ds:schemaRefs>
     <ds:schemaRef ds:uri="http://schemas.openxmlformats.org/officeDocument/2006/bibliography"/>
   </ds:schemaRefs>

</xml_diff>

<commit_message>
Fixed widowed last line
</commit_message>
<xml_diff>
--- a/Word/SIGCHIProceedingsFormat.docx
+++ b/Word/SIGCHIProceedingsFormat.docx
@@ -3212,12 +3212,7 @@
         <w:pStyle w:val="Bullet"/>
       </w:pPr>
       <w:r>
-        <w:t>Explain all acronyms the first time they are used in your text—e.g., “Digit</w:t>
-      </w:r>
-      <w:bookmarkStart w:id="0" w:name="_GoBack"/>
-      <w:bookmarkEnd w:id="0"/>
-      <w:r>
-        <w:t>al Signal Processing (DSP)”.</w:t>
+        <w:t>Explain all acronyms the first time they are used in your text—e.g., “Digital Signal Processing (DSP)”.</w:t>
       </w:r>
     </w:p>
     <w:p>
@@ -4714,7 +4709,11 @@
         <w:t xml:space="preserve"> version of the format automatically generated by the ACM Digital Library</w:t>
       </w:r>
       <w:r>
-        <w:t xml:space="preserve"> (</w:t>
+        <w:t xml:space="preserve"> </w:t>
+      </w:r>
+      <w:r>
+        <w:lastRenderedPageBreak/>
+        <w:t>(</w:t>
       </w:r>
       <w:r>
         <w:rPr>
@@ -4744,11 +4743,7 @@
         <w:t>links</w:t>
       </w:r>
       <w:r>
-        <w:t xml:space="preserve">, and </w:t>
-      </w:r>
-      <w:r>
-        <w:lastRenderedPageBreak/>
-        <w:t>authors’ full first names,</w:t>
+        <w:t>, and authors’ full first names,</w:t>
       </w:r>
       <w:r>
         <w:t xml:space="preserve"> are optional but encouraged. </w:t>
@@ -4798,9 +4793,9 @@
           <w:sz w:val="24"/>
         </w:rPr>
       </w:pPr>
-      <w:bookmarkStart w:id="1" w:name="_Ref279752164"/>
-      <w:bookmarkStart w:id="2" w:name="_Ref279752146"/>
-      <w:bookmarkStart w:id="3" w:name="_Ref279753835"/>
+      <w:bookmarkStart w:id="0" w:name="_Ref279752164"/>
+      <w:bookmarkStart w:id="1" w:name="_Ref279752146"/>
+      <w:bookmarkStart w:id="2" w:name="_Ref279753835"/>
       <w:r>
         <w:t xml:space="preserve">@_CHINOSAUR. 2014. VENUE IS TOO COLD. #BINGO #CHI2016. </w:t>
       </w:r>
@@ -4824,7 +4819,7 @@
       <w:r>
         <w:t xml:space="preserve"> https://twitter.com/_CHINOSAUR/status/461864317415989248</w:t>
       </w:r>
-      <w:bookmarkEnd w:id="1"/>
+      <w:bookmarkEnd w:id="0"/>
     </w:p>
     <w:p>
       <w:pPr>
@@ -4847,8 +4842,8 @@
           </w:rPr>
           <w:t>http://www.acm.org/class/how_to_use.html</w:t>
         </w:r>
+        <w:bookmarkEnd w:id="1"/>
         <w:bookmarkEnd w:id="2"/>
-        <w:bookmarkEnd w:id="3"/>
       </w:hyperlink>
       <w:r>
         <w:t xml:space="preserve"> </w:t>
@@ -4858,8 +4853,8 @@
       <w:pPr>
         <w:pStyle w:val="References"/>
       </w:pPr>
-      <w:bookmarkStart w:id="4" w:name="_Ref279752133"/>
-      <w:bookmarkStart w:id="5" w:name="_Ref279752517"/>
+      <w:bookmarkStart w:id="3" w:name="_Ref279752133"/>
+      <w:bookmarkStart w:id="4" w:name="_Ref279752517"/>
       <w:r>
         <w:t xml:space="preserve">Ronald E. Anderson. 1992. Social impacts of computing: Codes of professional ethics. </w:t>
       </w:r>
@@ -4908,7 +4903,7 @@
       <w:r>
         <w:t xml:space="preserve"> 10, 2: 453-469.</w:t>
       </w:r>
-      <w:bookmarkEnd w:id="4"/>
+      <w:bookmarkEnd w:id="3"/>
       <w:r>
         <w:t xml:space="preserve"> </w:t>
       </w:r>
@@ -4917,7 +4912,7 @@
       <w:pPr>
         <w:pStyle w:val="References"/>
       </w:pPr>
-      <w:bookmarkStart w:id="6" w:name="_Ref279753826"/>
+      <w:bookmarkStart w:id="5" w:name="_Ref279753826"/>
       <w:r>
         <w:t xml:space="preserve">Anna </w:t>
       </w:r>
@@ -4945,8 +4940,8 @@
           </w:rPr>
           <w:t>http://www.sigaccess.org/welcome-to-sigaccess/resources/accessible-writing-guide/</w:t>
         </w:r>
+        <w:bookmarkEnd w:id="4"/>
         <w:bookmarkEnd w:id="5"/>
-        <w:bookmarkEnd w:id="6"/>
       </w:hyperlink>
       <w:r>
         <w:t xml:space="preserve"> </w:t>
@@ -4956,9 +4951,9 @@
       <w:pPr>
         <w:pStyle w:val="References"/>
       </w:pPr>
-      <w:bookmarkStart w:id="7" w:name="_Ref279752259"/>
-      <w:bookmarkStart w:id="8" w:name="_Ref279753241"/>
-      <w:bookmarkStart w:id="9" w:name="_Ref279752204"/>
+      <w:bookmarkStart w:id="6" w:name="_Ref279752259"/>
+      <w:bookmarkStart w:id="7" w:name="_Ref279753241"/>
+      <w:bookmarkStart w:id="8" w:name="_Ref279752204"/>
       <w:r>
         <w:t xml:space="preserve">Morton L. </w:t>
       </w:r>
@@ -4984,15 +4979,15 @@
       <w:r>
         <w:t>, issued August 28, 1962.</w:t>
       </w:r>
+      <w:bookmarkEnd w:id="6"/>
+    </w:p>
+    <w:p>
+      <w:pPr>
+        <w:pStyle w:val="References"/>
+      </w:pPr>
+      <w:bookmarkStart w:id="9" w:name="_Ref406944896"/>
+      <w:bookmarkStart w:id="10" w:name="_Ref279753887"/>
       <w:bookmarkEnd w:id="7"/>
-    </w:p>
-    <w:p>
-      <w:pPr>
-        <w:pStyle w:val="References"/>
-      </w:pPr>
-      <w:bookmarkStart w:id="10" w:name="_Ref406944896"/>
-      <w:bookmarkStart w:id="11" w:name="_Ref279753887"/>
-      <w:bookmarkEnd w:id="8"/>
       <w:r>
         <w:t xml:space="preserve">Jofish Kaye and Paul </w:t>
       </w:r>
@@ -5030,57 +5025,57 @@
           <w:t>http://dx.doi.org/10.1007/s00779-014-0773-4</w:t>
         </w:r>
       </w:hyperlink>
+      <w:bookmarkEnd w:id="9"/>
+    </w:p>
+    <w:p>
+      <w:pPr>
+        <w:pStyle w:val="References"/>
+      </w:pPr>
+      <w:bookmarkStart w:id="11" w:name="_Ref406944911"/>
+      <w:r>
+        <w:t xml:space="preserve">Scott R. </w:t>
+      </w:r>
+      <w:proofErr w:type="spellStart"/>
+      <w:r>
+        <w:t>Klemmer</w:t>
+      </w:r>
+      <w:proofErr w:type="spellEnd"/>
+      <w:r>
+        <w:t xml:space="preserve">, Michael Thomsen, Ethan Phelps-Goodman, Robert Lee, and James A. </w:t>
+      </w:r>
+      <w:proofErr w:type="spellStart"/>
+      <w:r>
+        <w:t>Landay</w:t>
+      </w:r>
+      <w:proofErr w:type="spellEnd"/>
+      <w:r>
+        <w:t>. 2002. Where do web sites come from</w:t>
+      </w:r>
+      <w:proofErr w:type="gramStart"/>
+      <w:r>
+        <w:t>?:</w:t>
+      </w:r>
+      <w:proofErr w:type="gramEnd"/>
+      <w:r>
+        <w:t xml:space="preserve"> capturing and interacting with design history. In </w:t>
+      </w:r>
+      <w:r>
+        <w:rPr>
+          <w:i/>
+        </w:rPr>
+        <w:t xml:space="preserve">Proceedings of the SIGCHI Conference on Human Factors in Computing Systems </w:t>
+      </w:r>
+      <w:r>
+        <w:t>(CHI '02)</w:t>
+      </w:r>
+      <w:r>
+        <w:t xml:space="preserve">, </w:t>
+      </w:r>
+      <w:r>
+        <w:t>1-8.</w:t>
+      </w:r>
+      <w:bookmarkEnd w:id="8"/>
       <w:bookmarkEnd w:id="10"/>
-    </w:p>
-    <w:p>
-      <w:pPr>
-        <w:pStyle w:val="References"/>
-      </w:pPr>
-      <w:bookmarkStart w:id="12" w:name="_Ref406944911"/>
-      <w:r>
-        <w:t xml:space="preserve">Scott R. </w:t>
-      </w:r>
-      <w:proofErr w:type="spellStart"/>
-      <w:r>
-        <w:t>Klemmer</w:t>
-      </w:r>
-      <w:proofErr w:type="spellEnd"/>
-      <w:r>
-        <w:t xml:space="preserve">, Michael Thomsen, Ethan Phelps-Goodman, Robert Lee, and James A. </w:t>
-      </w:r>
-      <w:proofErr w:type="spellStart"/>
-      <w:r>
-        <w:t>Landay</w:t>
-      </w:r>
-      <w:proofErr w:type="spellEnd"/>
-      <w:r>
-        <w:t>. 2002. Where do web sites come from</w:t>
-      </w:r>
-      <w:proofErr w:type="gramStart"/>
-      <w:r>
-        <w:t>?:</w:t>
-      </w:r>
-      <w:proofErr w:type="gramEnd"/>
-      <w:r>
-        <w:t xml:space="preserve"> capturing and interacting with design history. In </w:t>
-      </w:r>
-      <w:r>
-        <w:rPr>
-          <w:i/>
-        </w:rPr>
-        <w:t xml:space="preserve">Proceedings of the SIGCHI Conference on Human Factors in Computing Systems </w:t>
-      </w:r>
-      <w:r>
-        <w:t>(CHI '02)</w:t>
-      </w:r>
-      <w:r>
-        <w:t xml:space="preserve">, </w:t>
-      </w:r>
-      <w:r>
-        <w:t>1-8.</w:t>
-      </w:r>
-      <w:bookmarkEnd w:id="9"/>
-      <w:bookmarkEnd w:id="11"/>
       <w:r>
         <w:t xml:space="preserve"> </w:t>
       </w:r>
@@ -5093,13 +5088,13 @@
           <w:t>http://doi.acm.org/10.1145/503376.503378</w:t>
         </w:r>
       </w:hyperlink>
-      <w:bookmarkEnd w:id="12"/>
+      <w:bookmarkEnd w:id="11"/>
     </w:p>
     <w:p>
       <w:pPr>
         <w:pStyle w:val="References"/>
       </w:pPr>
-      <w:bookmarkStart w:id="13" w:name="_Ref279752219"/>
+      <w:bookmarkStart w:id="12" w:name="_Ref279752219"/>
       <w:proofErr w:type="spellStart"/>
       <w:r>
         <w:t>Psy</w:t>
@@ -5124,14 +5119,14 @@
           </w:rPr>
           <w:t>https://www.youtube.com/watch?v=9bZkp7q19f0</w:t>
         </w:r>
-        <w:bookmarkEnd w:id="13"/>
+        <w:bookmarkEnd w:id="12"/>
       </w:hyperlink>
     </w:p>
     <w:p>
       <w:pPr>
         <w:pStyle w:val="References"/>
       </w:pPr>
-      <w:bookmarkStart w:id="14" w:name="_Ref279752240"/>
+      <w:bookmarkStart w:id="13" w:name="_Ref279752240"/>
       <w:r>
         <w:t xml:space="preserve">Marilyn Schwartz. 1995. </w:t>
       </w:r>
@@ -5144,86 +5139,85 @@
       <w:r>
         <w:t xml:space="preserve"> Indiana University Press.</w:t>
       </w:r>
+      <w:bookmarkEnd w:id="13"/>
+    </w:p>
+    <w:p>
+      <w:pPr>
+        <w:pStyle w:val="References"/>
+      </w:pPr>
+      <w:bookmarkStart w:id="14" w:name="_Ref279752272"/>
+      <w:r>
+        <w:t xml:space="preserve">Ivan E. Sutherland. 1963. </w:t>
+      </w:r>
+      <w:r>
+        <w:rPr>
+          <w:i/>
+        </w:rPr>
+        <w:t>Sketchpad, a Man-Machine Graphical Communication System</w:t>
+      </w:r>
+      <w:r>
+        <w:t xml:space="preserve">. </w:t>
+      </w:r>
+      <w:proofErr w:type="spellStart"/>
+      <w:r>
+        <w:t>Ph.D</w:t>
+      </w:r>
+      <w:proofErr w:type="spellEnd"/>
+      <w:r>
+        <w:t xml:space="preserve"> Dissertation. Massac</w:t>
+      </w:r>
+      <w:r>
+        <w:t xml:space="preserve">husetts Institute of Technology, </w:t>
+      </w:r>
+      <w:r>
+        <w:t>Cambridge, MA.</w:t>
+      </w:r>
       <w:bookmarkEnd w:id="14"/>
     </w:p>
     <w:p>
       <w:pPr>
         <w:pStyle w:val="References"/>
       </w:pPr>
-      <w:bookmarkStart w:id="15" w:name="_Ref279752272"/>
-      <w:r>
-        <w:t xml:space="preserve">Ivan E. Sutherland. 1963. </w:t>
+      <w:bookmarkStart w:id="15" w:name="_Ref279752304"/>
+      <w:r>
+        <w:t xml:space="preserve">Langdon Winner. 1999. Do artifacts have politics? In </w:t>
       </w:r>
       <w:r>
         <w:rPr>
           <w:i/>
         </w:rPr>
-        <w:t>Sketchpad, a Man-Machine Graphical Communication System</w:t>
-      </w:r>
-      <w:r>
-        <w:t xml:space="preserve">. </w:t>
+        <w:t>The Social Shaping of Technology</w:t>
+      </w:r>
+      <w:r>
+        <w:t xml:space="preserve"> (2nd. ed.), Donald </w:t>
       </w:r>
       <w:proofErr w:type="spellStart"/>
       <w:r>
-        <w:t>Ph.D</w:t>
+        <w:t>MacKenzie</w:t>
       </w:r>
       <w:proofErr w:type="spellEnd"/>
       <w:r>
-        <w:t xml:space="preserve"> Dissertation. Massac</w:t>
-      </w:r>
-      <w:r>
-        <w:t xml:space="preserve">husetts Institute of Technology, </w:t>
-      </w:r>
-      <w:r>
-        <w:t>Cambridge, MA.</w:t>
+        <w:t xml:space="preserve"> and Judy </w:t>
+      </w:r>
+      <w:proofErr w:type="spellStart"/>
+      <w:r>
+        <w:t>Wajcman</w:t>
+      </w:r>
+      <w:proofErr w:type="spellEnd"/>
+      <w:r>
+        <w:t xml:space="preserve"> (</w:t>
+      </w:r>
+      <w:r>
+        <w:t>e</w:t>
+      </w:r>
+      <w:r>
+        <w:t>ds.). Open University Press, Buckingham, UK, 28-40.</w:t>
       </w:r>
       <w:bookmarkEnd w:id="15"/>
-    </w:p>
-    <w:p>
-      <w:pPr>
-        <w:pStyle w:val="References"/>
-      </w:pPr>
-      <w:bookmarkStart w:id="16" w:name="_Ref279752304"/>
-      <w:r>
-        <w:t xml:space="preserve">Langdon Winner. 1999. Do artifacts have politics? In </w:t>
-      </w:r>
-      <w:r>
-        <w:rPr>
-          <w:i/>
-        </w:rPr>
-        <w:t>The Social Shaping of Technology</w:t>
-      </w:r>
-      <w:r>
-        <w:t xml:space="preserve"> (2nd. ed.), Donald </w:t>
-      </w:r>
-      <w:proofErr w:type="spellStart"/>
-      <w:r>
-        <w:t>MacKenzie</w:t>
-      </w:r>
-      <w:proofErr w:type="spellEnd"/>
-      <w:r>
-        <w:t xml:space="preserve"> and Judy </w:t>
-      </w:r>
-      <w:proofErr w:type="spellStart"/>
-      <w:r>
-        <w:t>Wajcman</w:t>
-      </w:r>
-      <w:proofErr w:type="spellEnd"/>
-      <w:r>
-        <w:t xml:space="preserve"> (</w:t>
-      </w:r>
-      <w:r>
-        <w:t>e</w:t>
-      </w:r>
-      <w:r>
-        <w:t>ds.). Open University Press, Buckingham, UK, 28-40.</w:t>
-      </w:r>
-      <w:bookmarkEnd w:id="16"/>
       <w:r>
         <w:t xml:space="preserve"> </w:t>
       </w:r>
     </w:p>
-    <w:p/>
     <w:p>
       <w:pPr>
         <w:sectPr>
@@ -5234,6 +5228,8 @@
           <w:cols w:num="2" w:space="432"/>
         </w:sectPr>
       </w:pPr>
+      <w:bookmarkStart w:id="16" w:name="_GoBack"/>
+      <w:bookmarkEnd w:id="16"/>
     </w:p>
     <w:p>
       <w:pPr>
@@ -5254,7 +5250,6 @@
         <w:rPr>
           <w:b/>
         </w:rPr>
-        <w:lastRenderedPageBreak/>
         <w:t>Columns on the last page should be of approximately equal length. Remove this line before submission.</w:t>
       </w:r>
     </w:p>
@@ -8915,7 +8910,7 @@
 </file>
 
 <file path=customXml/itemProps1.xml><?xml version="1.0" encoding="utf-8"?>
-<ds:datastoreItem xmlns:ds="http://schemas.openxmlformats.org/officeDocument/2006/customXml" ds:itemID="{E7B41E34-31AC-1642-8C86-BC00A87BC42D}">
+<ds:datastoreItem xmlns:ds="http://schemas.openxmlformats.org/officeDocument/2006/customXml" ds:itemID="{72F41AEE-57C1-4640-BB92-B62BEB43FF32}">
   <ds:schemaRefs>
     <ds:schemaRef ds:uri="http://schemas.openxmlformats.org/officeDocument/2006/bibliography"/>
   </ds:schemaRefs>

</xml_diff>